<commit_message>
Adds files to Veronica directory needed for local development of the recommender system model.
</commit_message>
<xml_diff>
--- a/Veronica/Pet recommender system model pseudocode.docx
+++ b/Veronica/Pet recommender system model pseudocode.docx
@@ -175,6 +175,20 @@
           <w:sz w:val="26"/>
           <w:szCs w:val="26"/>
         </w:rPr>
+        <w:t>_</w:t>
+      </w:r>
+      <w:r>
+        <w:rPr>
+          <w:sz w:val="26"/>
+          <w:szCs w:val="26"/>
+        </w:rPr>
+        <w:t>local</w:t>
+      </w:r>
+      <w:r>
+        <w:rPr>
+          <w:sz w:val="26"/>
+          <w:szCs w:val="26"/>
+        </w:rPr>
         <w:t>.html</w:t>
       </w:r>
       <w:r>
@@ -182,7 +196,28 @@
           <w:sz w:val="26"/>
           <w:szCs w:val="26"/>
         </w:rPr>
-        <w:t xml:space="preserve"> works with recommender.js </w:t>
+        <w:t xml:space="preserve"> works with recommender</w:t>
+      </w:r>
+      <w:r>
+        <w:rPr>
+          <w:sz w:val="26"/>
+          <w:szCs w:val="26"/>
+        </w:rPr>
+        <w:t>_</w:t>
+      </w:r>
+      <w:r>
+        <w:rPr>
+          <w:sz w:val="26"/>
+          <w:szCs w:val="26"/>
+        </w:rPr>
+        <w:t>local</w:t>
+      </w:r>
+      <w:r>
+        <w:rPr>
+          <w:sz w:val="26"/>
+          <w:szCs w:val="26"/>
+        </w:rPr>
+        <w:t xml:space="preserve">.js </w:t>
       </w:r>
       <w:r>
         <w:rPr>
@@ -303,7 +338,63 @@
           <w:sz w:val="26"/>
           <w:szCs w:val="26"/>
         </w:rPr>
-        <w:t>recommender.js receives user choice from recommender.html and passes it to recommender.py</w:t>
+        <w:t>recommender</w:t>
+      </w:r>
+      <w:r>
+        <w:rPr>
+          <w:sz w:val="26"/>
+          <w:szCs w:val="26"/>
+        </w:rPr>
+        <w:t>_</w:t>
+      </w:r>
+      <w:r>
+        <w:rPr>
+          <w:sz w:val="26"/>
+          <w:szCs w:val="26"/>
+        </w:rPr>
+        <w:t>local</w:t>
+      </w:r>
+      <w:r>
+        <w:rPr>
+          <w:sz w:val="26"/>
+          <w:szCs w:val="26"/>
+        </w:rPr>
+        <w:t>.js receives user choice from recommender</w:t>
+      </w:r>
+      <w:r>
+        <w:rPr>
+          <w:sz w:val="26"/>
+          <w:szCs w:val="26"/>
+        </w:rPr>
+        <w:t>_</w:t>
+      </w:r>
+      <w:r>
+        <w:rPr>
+          <w:sz w:val="26"/>
+          <w:szCs w:val="26"/>
+        </w:rPr>
+        <w:t>local</w:t>
+      </w:r>
+      <w:r>
+        <w:rPr>
+          <w:sz w:val="26"/>
+          <w:szCs w:val="26"/>
+        </w:rPr>
+        <w:t>.html and passes it to recommender</w:t>
+      </w:r>
+      <w:r>
+        <w:rPr>
+          <w:sz w:val="26"/>
+          <w:szCs w:val="26"/>
+        </w:rPr>
+        <w:t>_local</w:t>
+      </w:r>
+      <w:r>
+        <w:rPr>
+          <w:sz w:val="26"/>
+          <w:szCs w:val="26"/>
+        </w:rPr>
+        <w:t>.py</w:t>
       </w:r>
     </w:p>
     <w:p>
@@ -560,21 +651,7 @@
           <w:sz w:val="26"/>
           <w:szCs w:val="26"/>
         </w:rPr>
-        <w:t>Use Scikitlearn linear_kernel</w:t>
-      </w:r>
-      <w:r>
-        <w:rPr>
-          <w:sz w:val="26"/>
-          <w:szCs w:val="26"/>
-        </w:rPr>
-        <w:t>()</w:t>
-      </w:r>
-      <w:r>
-        <w:rPr>
-          <w:sz w:val="26"/>
-          <w:szCs w:val="26"/>
-        </w:rPr>
-        <w:t xml:space="preserve"> to compute Cosine similarity scores between each pet and every other pet (could use Manhattan, Euclidean, Pearson</w:t>
+        <w:t>Use Scikitlearn linear_kernel() to compute Cosine similarity scores between each pet and every other pet (could use Manhattan, Euclidean, Pearson</w:t>
       </w:r>
     </w:p>
     <w:p>
@@ -1329,6 +1406,7 @@
     <w:lsdException w:name="HTML Sample" w:semiHidden="1" w:unhideWhenUsed="1"/>
     <w:lsdException w:name="HTML Typewriter" w:semiHidden="1" w:unhideWhenUsed="1"/>
     <w:lsdException w:name="HTML Variable" w:semiHidden="1" w:unhideWhenUsed="1"/>
+    <w:lsdException w:name="Normal Table" w:semiHidden="1" w:unhideWhenUsed="1"/>
     <w:lsdException w:name="annotation subject" w:semiHidden="1" w:unhideWhenUsed="1"/>
     <w:lsdException w:name="No List" w:semiHidden="1" w:unhideWhenUsed="1"/>
     <w:lsdException w:name="Outline List 1" w:semiHidden="1" w:unhideWhenUsed="1"/>
@@ -1375,8 +1453,10 @@
     <w:lsdException w:name="Table Subtle 2" w:semiHidden="1" w:unhideWhenUsed="1"/>
     <w:lsdException w:name="Table Web 1" w:semiHidden="1" w:unhideWhenUsed="1"/>
     <w:lsdException w:name="Table Web 2" w:semiHidden="1" w:unhideWhenUsed="1"/>
+    <w:lsdException w:name="Table Web 3" w:semiHidden="1" w:unhideWhenUsed="1"/>
     <w:lsdException w:name="Balloon Text" w:semiHidden="1" w:unhideWhenUsed="1"/>
     <w:lsdException w:name="Table Grid" w:uiPriority="39"/>
+    <w:lsdException w:name="Table Theme" w:semiHidden="1" w:unhideWhenUsed="1"/>
     <w:lsdException w:name="Placeholder Text" w:semiHidden="1"/>
     <w:lsdException w:name="No Spacing" w:uiPriority="1" w:qFormat="1"/>
     <w:lsdException w:name="Light Shading" w:uiPriority="60"/>

</xml_diff>